<commit_message>
ILP 13 & Updated ILP 12
</commit_message>
<xml_diff>
--- a/ILPs/ILP12.docx
+++ b/ILPs/ILP12.docx
@@ -23,6 +23,9 @@
       <w:bookmarkEnd w:id="0"/>
       <w:r>
         <w:t>Structs (Part 1)</w:t>
+      </w:r>
+      <w:r>
+        <w:t xml:space="preserve"> &amp; Block 2 – Types</w:t>
       </w:r>
     </w:p>
     <w:p>
@@ -194,7 +197,7 @@
         <w:spacing w:line="360" w:lineRule="auto"/>
       </w:pPr>
       <w:r>
-        <w:t>Review common uses of structs</w:t>
+        <w:t>Introduce students to new block (“Types”)</w:t>
       </w:r>
     </w:p>
     <w:p>
@@ -207,7 +210,7 @@
         <w:spacing w:line="360" w:lineRule="auto"/>
       </w:pPr>
       <w:r>
-        <w:t>Overview the Rust-specific syntax for structs</w:t>
+        <w:t>Review common uses of structs</w:t>
       </w:r>
     </w:p>
     <w:p>
@@ -220,10 +223,7 @@
         <w:spacing w:line="360" w:lineRule="auto"/>
       </w:pPr>
       <w:r>
-        <w:t>Show</w:t>
-      </w:r>
-      <w:r>
-        <w:t xml:space="preserve"> how Rust structs are defined</w:t>
+        <w:t>Overview the Rust-specific syntax for structs</w:t>
       </w:r>
     </w:p>
     <w:p>
@@ -236,6 +236,22 @@
         <w:spacing w:line="360" w:lineRule="auto"/>
       </w:pPr>
       <w:r>
+        <w:t>Show</w:t>
+      </w:r>
+      <w:r>
+        <w:t xml:space="preserve"> how Rust structs are defined</w:t>
+      </w:r>
+    </w:p>
+    <w:p>
+      <w:pPr>
+        <w:pStyle w:val="ListParagraph"/>
+        <w:numPr>
+          <w:ilvl w:val="1"/>
+          <w:numId w:val="4"/>
+        </w:numPr>
+        <w:spacing w:line="360" w:lineRule="auto"/>
+      </w:pPr>
+      <w:r>
         <w:t>Walk through a brief example of instantiating a struct in Rust (note key differences between Rust and C syntax-wise).</w:t>
       </w:r>
     </w:p>
@@ -256,19 +272,10 @@
         <w:t>Lab:</w:t>
       </w:r>
       <w:r>
-        <w:t xml:space="preserve"> Define a struct</w:t>
-      </w:r>
-      <w:r>
-        <w:t xml:space="preserve">, instantiate it, and use one of the control flow elements you have learned to manipulate </w:t>
-      </w:r>
-      <w:r>
-        <w:t xml:space="preserve">the instance of </w:t>
-      </w:r>
-      <w:r>
-        <w:t>the</w:t>
-      </w:r>
-      <w:r>
-        <w:t xml:space="preserve"> struct.</w:t>
+        <w:t xml:space="preserve"> </w:t>
+      </w:r>
+      <w:r>
+        <w:t>Lab for Lesson 13</w:t>
       </w:r>
     </w:p>
     <w:sectPr>

</xml_diff>